<commit_message>
tambahan bahan cisco qos
</commit_message>
<xml_diff>
--- a/Quality of Service.docx
+++ b/Quality of Service.docx
@@ -4192,650 +4192,734 @@
         <w:spacing w:line="360" w:lineRule="auto"/>
         <w:rPr>
           <w:rFonts w:ascii="Times New Roman" w:hAnsi="Times New Roman" w:cs="Times New Roman"/>
+          <w:color w:val="171717" w:themeColor="background2" w:themeShade="1A"/>
+          <w:sz w:val="24"/>
+          <w:szCs w:val="24"/>
+          <w:lang w:val="id-ID"/>
+        </w:rPr>
+      </w:pPr>
+      <w:proofErr w:type="spellStart"/>
+      <w:r>
+        <w:rPr>
+          <w:rFonts w:ascii="Times New Roman" w:eastAsia="Arial Unicode MS" w:hAnsi="Times New Roman" w:cs="Times New Roman"/>
+          <w:color w:val="171717" w:themeColor="background2" w:themeShade="1A"/>
+          <w:sz w:val="24"/>
+          <w:szCs w:val="24"/>
+        </w:rPr>
+        <w:t>Sebagai</w:t>
+      </w:r>
+      <w:proofErr w:type="spellEnd"/>
+      <w:r>
+        <w:rPr>
+          <w:rFonts w:ascii="Times New Roman" w:eastAsia="Arial Unicode MS" w:hAnsi="Times New Roman" w:cs="Times New Roman"/>
+          <w:color w:val="171717" w:themeColor="background2" w:themeShade="1A"/>
+          <w:sz w:val="24"/>
+          <w:szCs w:val="24"/>
+        </w:rPr>
+        <w:t xml:space="preserve"> </w:t>
+      </w:r>
+      <w:proofErr w:type="spellStart"/>
+      <w:r>
+        <w:rPr>
+          <w:rFonts w:ascii="Times New Roman" w:eastAsia="Arial Unicode MS" w:hAnsi="Times New Roman" w:cs="Times New Roman"/>
+          <w:color w:val="171717" w:themeColor="background2" w:themeShade="1A"/>
+          <w:sz w:val="24"/>
+          <w:szCs w:val="24"/>
+        </w:rPr>
+        <w:t>contoh</w:t>
+      </w:r>
+      <w:proofErr w:type="spellEnd"/>
+      <w:r>
+        <w:rPr>
+          <w:rFonts w:ascii="Times New Roman" w:eastAsia="Arial Unicode MS" w:hAnsi="Times New Roman" w:cs="Times New Roman"/>
+          <w:color w:val="171717" w:themeColor="background2" w:themeShade="1A"/>
+          <w:sz w:val="24"/>
+          <w:szCs w:val="24"/>
+        </w:rPr>
+        <w:t xml:space="preserve">, </w:t>
+      </w:r>
+      <w:proofErr w:type="spellStart"/>
+      <w:r>
+        <w:rPr>
+          <w:rFonts w:ascii="Times New Roman" w:eastAsia="Arial Unicode MS" w:hAnsi="Times New Roman" w:cs="Times New Roman"/>
+          <w:color w:val="171717" w:themeColor="background2" w:themeShade="1A"/>
+          <w:sz w:val="24"/>
+          <w:szCs w:val="24"/>
+        </w:rPr>
+        <w:t>laju</w:t>
+      </w:r>
+      <w:proofErr w:type="spellEnd"/>
+      <w:r>
+        <w:rPr>
+          <w:rFonts w:ascii="Times New Roman" w:eastAsia="Arial Unicode MS" w:hAnsi="Times New Roman" w:cs="Times New Roman"/>
+          <w:color w:val="171717" w:themeColor="background2" w:themeShade="1A"/>
+          <w:sz w:val="24"/>
+          <w:szCs w:val="24"/>
+        </w:rPr>
+        <w:t xml:space="preserve"> bit yang </w:t>
+      </w:r>
+      <w:proofErr w:type="spellStart"/>
+      <w:r>
+        <w:rPr>
+          <w:rFonts w:ascii="Times New Roman" w:eastAsia="Arial Unicode MS" w:hAnsi="Times New Roman" w:cs="Times New Roman"/>
+          <w:color w:val="171717" w:themeColor="background2" w:themeShade="1A"/>
+          <w:sz w:val="24"/>
+          <w:szCs w:val="24"/>
+        </w:rPr>
+        <w:t>diperlukan</w:t>
+      </w:r>
+      <w:proofErr w:type="spellEnd"/>
+      <w:r>
+        <w:rPr>
+          <w:rFonts w:ascii="Times New Roman" w:eastAsia="Arial Unicode MS" w:hAnsi="Times New Roman" w:cs="Times New Roman"/>
+          <w:color w:val="171717" w:themeColor="background2" w:themeShade="1A"/>
+          <w:sz w:val="24"/>
+          <w:szCs w:val="24"/>
+        </w:rPr>
+        <w:t xml:space="preserve">, delay, jitter, </w:t>
+      </w:r>
+      <w:proofErr w:type="spellStart"/>
+      <w:r>
+        <w:rPr>
+          <w:rFonts w:ascii="Times New Roman" w:eastAsia="Arial Unicode MS" w:hAnsi="Times New Roman" w:cs="Times New Roman"/>
+          <w:color w:val="171717" w:themeColor="background2" w:themeShade="1A"/>
+          <w:sz w:val="24"/>
+          <w:szCs w:val="24"/>
+        </w:rPr>
+        <w:t>probabilitas</w:t>
+      </w:r>
+      <w:proofErr w:type="spellEnd"/>
+      <w:r>
+        <w:rPr>
+          <w:rFonts w:ascii="Times New Roman" w:eastAsia="Arial Unicode MS" w:hAnsi="Times New Roman" w:cs="Times New Roman"/>
+          <w:color w:val="171717" w:themeColor="background2" w:themeShade="1A"/>
+          <w:sz w:val="24"/>
+          <w:szCs w:val="24"/>
+        </w:rPr>
+        <w:t xml:space="preserve"> packet dropping </w:t>
+      </w:r>
+      <w:proofErr w:type="spellStart"/>
+      <w:r>
+        <w:rPr>
+          <w:rFonts w:ascii="Times New Roman" w:eastAsia="Arial Unicode MS" w:hAnsi="Times New Roman" w:cs="Times New Roman"/>
+          <w:color w:val="171717" w:themeColor="background2" w:themeShade="1A"/>
+          <w:sz w:val="24"/>
+          <w:szCs w:val="24"/>
+        </w:rPr>
+        <w:t>atau</w:t>
+      </w:r>
+      <w:proofErr w:type="spellEnd"/>
+      <w:r>
+        <w:rPr>
+          <w:rFonts w:ascii="Times New Roman" w:eastAsia="Arial Unicode MS" w:hAnsi="Times New Roman" w:cs="Times New Roman"/>
+          <w:color w:val="171717" w:themeColor="background2" w:themeShade="1A"/>
+          <w:sz w:val="24"/>
+          <w:szCs w:val="24"/>
+        </w:rPr>
+        <w:t xml:space="preserve"> bit error rate </w:t>
+      </w:r>
+      <w:proofErr w:type="gramStart"/>
+      <w:r>
+        <w:rPr>
+          <w:rFonts w:ascii="Times New Roman" w:eastAsia="Arial Unicode MS" w:hAnsi="Times New Roman" w:cs="Times New Roman"/>
+          <w:color w:val="171717" w:themeColor="background2" w:themeShade="1A"/>
+          <w:sz w:val="24"/>
+          <w:szCs w:val="24"/>
+        </w:rPr>
+        <w:t>( BER</w:t>
+      </w:r>
+      <w:proofErr w:type="gramEnd"/>
+      <w:r>
+        <w:rPr>
+          <w:rFonts w:ascii="Times New Roman" w:eastAsia="Arial Unicode MS" w:hAnsi="Times New Roman" w:cs="Times New Roman"/>
+          <w:color w:val="171717" w:themeColor="background2" w:themeShade="1A"/>
+          <w:sz w:val="24"/>
+          <w:szCs w:val="24"/>
+        </w:rPr>
+        <w:t xml:space="preserve"> ) </w:t>
+      </w:r>
+      <w:proofErr w:type="spellStart"/>
+      <w:r>
+        <w:rPr>
+          <w:rFonts w:ascii="Times New Roman" w:eastAsia="Arial Unicode MS" w:hAnsi="Times New Roman" w:cs="Times New Roman"/>
+          <w:color w:val="171717" w:themeColor="background2" w:themeShade="1A"/>
+          <w:sz w:val="24"/>
+          <w:szCs w:val="24"/>
+        </w:rPr>
+        <w:t>dapat</w:t>
+      </w:r>
+      <w:proofErr w:type="spellEnd"/>
+      <w:r>
+        <w:rPr>
+          <w:rFonts w:ascii="Times New Roman" w:eastAsia="Arial Unicode MS" w:hAnsi="Times New Roman" w:cs="Times New Roman"/>
+          <w:color w:val="171717" w:themeColor="background2" w:themeShade="1A"/>
+          <w:sz w:val="24"/>
+          <w:szCs w:val="24"/>
+        </w:rPr>
+        <w:t xml:space="preserve"> </w:t>
+      </w:r>
+      <w:proofErr w:type="spellStart"/>
+      <w:r>
+        <w:rPr>
+          <w:rFonts w:ascii="Times New Roman" w:eastAsia="Arial Unicode MS" w:hAnsi="Times New Roman" w:cs="Times New Roman"/>
+          <w:color w:val="171717" w:themeColor="background2" w:themeShade="1A"/>
+          <w:sz w:val="24"/>
+          <w:szCs w:val="24"/>
+        </w:rPr>
+        <w:t>dijamin</w:t>
+      </w:r>
+      <w:proofErr w:type="spellEnd"/>
+      <w:r>
+        <w:rPr>
+          <w:rFonts w:ascii="Times New Roman" w:eastAsia="Arial Unicode MS" w:hAnsi="Times New Roman" w:cs="Times New Roman"/>
+          <w:color w:val="171717" w:themeColor="background2" w:themeShade="1A"/>
+          <w:sz w:val="24"/>
+          <w:szCs w:val="24"/>
+        </w:rPr>
+        <w:t xml:space="preserve">. </w:t>
+      </w:r>
+      <w:proofErr w:type="spellStart"/>
+      <w:r>
+        <w:rPr>
+          <w:rFonts w:ascii="Times New Roman" w:eastAsia="Arial Unicode MS" w:hAnsi="Times New Roman" w:cs="Times New Roman"/>
+          <w:color w:val="171717" w:themeColor="background2" w:themeShade="1A"/>
+          <w:sz w:val="24"/>
+          <w:szCs w:val="24"/>
+        </w:rPr>
+        <w:t>Jaminan</w:t>
+      </w:r>
+      <w:proofErr w:type="spellEnd"/>
+      <w:r>
+        <w:rPr>
+          <w:rFonts w:ascii="Times New Roman" w:eastAsia="Arial Unicode MS" w:hAnsi="Times New Roman" w:cs="Times New Roman"/>
+          <w:color w:val="171717" w:themeColor="background2" w:themeShade="1A"/>
+          <w:sz w:val="24"/>
+          <w:szCs w:val="24"/>
+        </w:rPr>
+        <w:t xml:space="preserve"> </w:t>
+      </w:r>
+      <w:proofErr w:type="spellStart"/>
+      <w:r>
+        <w:rPr>
+          <w:rFonts w:ascii="Times New Roman" w:eastAsia="Arial Unicode MS" w:hAnsi="Times New Roman" w:cs="Times New Roman"/>
+          <w:color w:val="171717" w:themeColor="background2" w:themeShade="1A"/>
+          <w:sz w:val="24"/>
+          <w:szCs w:val="24"/>
+        </w:rPr>
+        <w:t>QoS</w:t>
+      </w:r>
+      <w:proofErr w:type="spellEnd"/>
+      <w:r>
+        <w:rPr>
+          <w:rFonts w:ascii="Times New Roman" w:eastAsia="Arial Unicode MS" w:hAnsi="Times New Roman" w:cs="Times New Roman"/>
+          <w:color w:val="171717" w:themeColor="background2" w:themeShade="1A"/>
+          <w:sz w:val="24"/>
+          <w:szCs w:val="24"/>
+        </w:rPr>
+        <w:t xml:space="preserve"> </w:t>
+      </w:r>
+      <w:proofErr w:type="spellStart"/>
+      <w:r>
+        <w:rPr>
+          <w:rFonts w:ascii="Times New Roman" w:eastAsia="Arial Unicode MS" w:hAnsi="Times New Roman" w:cs="Times New Roman"/>
+          <w:color w:val="171717" w:themeColor="background2" w:themeShade="1A"/>
+          <w:sz w:val="24"/>
+          <w:szCs w:val="24"/>
+        </w:rPr>
+        <w:t>penting</w:t>
+      </w:r>
+      <w:proofErr w:type="spellEnd"/>
+      <w:r>
+        <w:rPr>
+          <w:rFonts w:ascii="Times New Roman" w:eastAsia="Arial Unicode MS" w:hAnsi="Times New Roman" w:cs="Times New Roman"/>
+          <w:color w:val="171717" w:themeColor="background2" w:themeShade="1A"/>
+          <w:sz w:val="24"/>
+          <w:szCs w:val="24"/>
+        </w:rPr>
+        <w:t xml:space="preserve"> </w:t>
+      </w:r>
+      <w:proofErr w:type="spellStart"/>
+      <w:r>
+        <w:rPr>
+          <w:rFonts w:ascii="Times New Roman" w:eastAsia="Arial Unicode MS" w:hAnsi="Times New Roman" w:cs="Times New Roman"/>
+          <w:color w:val="171717" w:themeColor="background2" w:themeShade="1A"/>
+          <w:sz w:val="24"/>
+          <w:szCs w:val="24"/>
+        </w:rPr>
+        <w:t>jika</w:t>
+      </w:r>
+      <w:proofErr w:type="spellEnd"/>
+      <w:r>
+        <w:rPr>
+          <w:rFonts w:ascii="Times New Roman" w:eastAsia="Arial Unicode MS" w:hAnsi="Times New Roman" w:cs="Times New Roman"/>
+          <w:color w:val="171717" w:themeColor="background2" w:themeShade="1A"/>
+          <w:sz w:val="24"/>
+          <w:szCs w:val="24"/>
+        </w:rPr>
+        <w:t xml:space="preserve"> </w:t>
+      </w:r>
+      <w:proofErr w:type="spellStart"/>
+      <w:r>
+        <w:rPr>
+          <w:rFonts w:ascii="Times New Roman" w:eastAsia="Arial Unicode MS" w:hAnsi="Times New Roman" w:cs="Times New Roman"/>
+          <w:color w:val="171717" w:themeColor="background2" w:themeShade="1A"/>
+          <w:sz w:val="24"/>
+          <w:szCs w:val="24"/>
+        </w:rPr>
+        <w:t>kapasitas</w:t>
+      </w:r>
+      <w:proofErr w:type="spellEnd"/>
+      <w:r>
+        <w:rPr>
+          <w:rFonts w:ascii="Times New Roman" w:eastAsia="Arial Unicode MS" w:hAnsi="Times New Roman" w:cs="Times New Roman"/>
+          <w:color w:val="171717" w:themeColor="background2" w:themeShade="1A"/>
+          <w:sz w:val="24"/>
+          <w:szCs w:val="24"/>
+        </w:rPr>
+        <w:t xml:space="preserve"> </w:t>
+      </w:r>
+      <w:proofErr w:type="spellStart"/>
+      <w:r>
+        <w:rPr>
+          <w:rFonts w:ascii="Times New Roman" w:eastAsia="Arial Unicode MS" w:hAnsi="Times New Roman" w:cs="Times New Roman"/>
+          <w:color w:val="171717" w:themeColor="background2" w:themeShade="1A"/>
+          <w:sz w:val="24"/>
+          <w:szCs w:val="24"/>
+        </w:rPr>
+        <w:t>jaringan</w:t>
+      </w:r>
+      <w:proofErr w:type="spellEnd"/>
+      <w:r>
+        <w:rPr>
+          <w:rFonts w:ascii="Times New Roman" w:eastAsia="Arial Unicode MS" w:hAnsi="Times New Roman" w:cs="Times New Roman"/>
+          <w:color w:val="171717" w:themeColor="background2" w:themeShade="1A"/>
+          <w:sz w:val="24"/>
+          <w:szCs w:val="24"/>
+        </w:rPr>
+        <w:t xml:space="preserve"> </w:t>
+      </w:r>
+      <w:proofErr w:type="spellStart"/>
+      <w:r>
+        <w:rPr>
+          <w:rFonts w:ascii="Times New Roman" w:eastAsia="Arial Unicode MS" w:hAnsi="Times New Roman" w:cs="Times New Roman"/>
+          <w:color w:val="171717" w:themeColor="background2" w:themeShade="1A"/>
+          <w:sz w:val="24"/>
+          <w:szCs w:val="24"/>
+        </w:rPr>
+        <w:t>tidak</w:t>
+      </w:r>
+      <w:proofErr w:type="spellEnd"/>
+      <w:r>
+        <w:rPr>
+          <w:rFonts w:ascii="Times New Roman" w:eastAsia="Arial Unicode MS" w:hAnsi="Times New Roman" w:cs="Times New Roman"/>
+          <w:color w:val="171717" w:themeColor="background2" w:themeShade="1A"/>
+          <w:sz w:val="24"/>
+          <w:szCs w:val="24"/>
+        </w:rPr>
+        <w:t xml:space="preserve"> </w:t>
+      </w:r>
+      <w:proofErr w:type="spellStart"/>
+      <w:r>
+        <w:rPr>
+          <w:rFonts w:ascii="Times New Roman" w:eastAsia="Arial Unicode MS" w:hAnsi="Times New Roman" w:cs="Times New Roman"/>
+          <w:color w:val="171717" w:themeColor="background2" w:themeShade="1A"/>
+          <w:sz w:val="24"/>
+          <w:szCs w:val="24"/>
+        </w:rPr>
+        <w:t>cukup</w:t>
+      </w:r>
+      <w:proofErr w:type="spellEnd"/>
+      <w:r>
+        <w:rPr>
+          <w:rFonts w:ascii="Times New Roman" w:eastAsia="Arial Unicode MS" w:hAnsi="Times New Roman" w:cs="Times New Roman"/>
+          <w:color w:val="171717" w:themeColor="background2" w:themeShade="1A"/>
+          <w:sz w:val="24"/>
+          <w:szCs w:val="24"/>
+        </w:rPr>
+        <w:t xml:space="preserve">, </w:t>
+      </w:r>
+      <w:proofErr w:type="spellStart"/>
+      <w:r>
+        <w:rPr>
+          <w:rFonts w:ascii="Times New Roman" w:eastAsia="Arial Unicode MS" w:hAnsi="Times New Roman" w:cs="Times New Roman"/>
+          <w:color w:val="171717" w:themeColor="background2" w:themeShade="1A"/>
+          <w:sz w:val="24"/>
+          <w:szCs w:val="24"/>
+        </w:rPr>
+        <w:t>terutama</w:t>
+      </w:r>
+      <w:proofErr w:type="spellEnd"/>
+      <w:r>
+        <w:rPr>
+          <w:rFonts w:ascii="Times New Roman" w:eastAsia="Arial Unicode MS" w:hAnsi="Times New Roman" w:cs="Times New Roman"/>
+          <w:color w:val="171717" w:themeColor="background2" w:themeShade="1A"/>
+          <w:sz w:val="24"/>
+          <w:szCs w:val="24"/>
+        </w:rPr>
+        <w:t xml:space="preserve"> </w:t>
+      </w:r>
+      <w:proofErr w:type="spellStart"/>
+      <w:r>
+        <w:rPr>
+          <w:rFonts w:ascii="Times New Roman" w:eastAsia="Arial Unicode MS" w:hAnsi="Times New Roman" w:cs="Times New Roman"/>
+          <w:color w:val="171717" w:themeColor="background2" w:themeShade="1A"/>
+          <w:sz w:val="24"/>
+          <w:szCs w:val="24"/>
+        </w:rPr>
+        <w:t>untuk</w:t>
+      </w:r>
+      <w:proofErr w:type="spellEnd"/>
+      <w:r>
+        <w:rPr>
+          <w:rFonts w:ascii="Times New Roman" w:eastAsia="Arial Unicode MS" w:hAnsi="Times New Roman" w:cs="Times New Roman"/>
+          <w:color w:val="171717" w:themeColor="background2" w:themeShade="1A"/>
+          <w:sz w:val="24"/>
+          <w:szCs w:val="24"/>
+        </w:rPr>
+        <w:t xml:space="preserve"> </w:t>
+      </w:r>
+      <w:proofErr w:type="spellStart"/>
+      <w:r>
+        <w:rPr>
+          <w:rFonts w:ascii="Times New Roman" w:eastAsia="Arial Unicode MS" w:hAnsi="Times New Roman" w:cs="Times New Roman"/>
+          <w:color w:val="171717" w:themeColor="background2" w:themeShade="1A"/>
+          <w:sz w:val="24"/>
+          <w:szCs w:val="24"/>
+        </w:rPr>
+        <w:t>aplikasi</w:t>
+      </w:r>
+      <w:proofErr w:type="spellEnd"/>
+      <w:r>
+        <w:rPr>
+          <w:rFonts w:ascii="Times New Roman" w:eastAsia="Arial Unicode MS" w:hAnsi="Times New Roman" w:cs="Times New Roman"/>
+          <w:color w:val="171717" w:themeColor="background2" w:themeShade="1A"/>
+          <w:sz w:val="24"/>
+          <w:szCs w:val="24"/>
+        </w:rPr>
+        <w:t xml:space="preserve"> </w:t>
+      </w:r>
+      <w:r>
+        <w:rPr>
+          <w:rFonts w:ascii="Times New Roman" w:hAnsi="Times New Roman" w:cs="Times New Roman"/>
+          <w:color w:val="171717" w:themeColor="background2" w:themeShade="1A"/>
+          <w:sz w:val="24"/>
+          <w:szCs w:val="24"/>
+          <w:lang w:val="id-ID"/>
+        </w:rPr>
+        <w:t>streaming multimedia</w:t>
+      </w:r>
+      <w:r>
+        <w:rPr>
+          <w:rFonts w:ascii="Times New Roman" w:eastAsia="Arial Unicode MS" w:hAnsi="Times New Roman" w:cs="Times New Roman"/>
+          <w:color w:val="171717" w:themeColor="background2" w:themeShade="1A"/>
+          <w:sz w:val="24"/>
+          <w:szCs w:val="24"/>
+        </w:rPr>
+        <w:t xml:space="preserve"> </w:t>
+      </w:r>
+      <w:r>
+        <w:rPr>
+          <w:rFonts w:ascii="Times New Roman" w:hAnsi="Times New Roman" w:cs="Times New Roman"/>
+          <w:color w:val="171717" w:themeColor="background2" w:themeShade="1A"/>
+          <w:sz w:val="24"/>
+          <w:szCs w:val="24"/>
+          <w:lang w:val="id-ID"/>
+        </w:rPr>
+        <w:t>secara real-time seperti voice over IP, game online dan</w:t>
+      </w:r>
+      <w:r>
+        <w:rPr>
+          <w:rFonts w:ascii="Times New Roman" w:hAnsi="Times New Roman" w:cs="Times New Roman"/>
+          <w:color w:val="171717" w:themeColor="background2" w:themeShade="1A"/>
+          <w:sz w:val="24"/>
+          <w:szCs w:val="24"/>
+        </w:rPr>
+        <w:t xml:space="preserve"> </w:t>
+      </w:r>
+      <w:r>
+        <w:rPr>
+          <w:rFonts w:ascii="Times New Roman" w:hAnsi="Times New Roman" w:cs="Times New Roman"/>
+          <w:color w:val="171717" w:themeColor="background2" w:themeShade="1A"/>
+          <w:sz w:val="24"/>
+          <w:szCs w:val="24"/>
+          <w:lang w:val="id-ID"/>
+        </w:rPr>
+        <w:t>IP-TV, karena sering kali ini</w:t>
+      </w:r>
+      <w:r>
+        <w:rPr>
+          <w:rFonts w:ascii="Times New Roman" w:hAnsi="Times New Roman" w:cs="Times New Roman"/>
+          <w:color w:val="171717" w:themeColor="background2" w:themeShade="1A"/>
+          <w:sz w:val="24"/>
+          <w:szCs w:val="24"/>
+        </w:rPr>
+        <w:t xml:space="preserve"> </w:t>
+      </w:r>
+      <w:r>
+        <w:rPr>
+          <w:rFonts w:ascii="Times New Roman" w:hAnsi="Times New Roman" w:cs="Times New Roman"/>
+          <w:color w:val="171717" w:themeColor="background2" w:themeShade="1A"/>
+          <w:sz w:val="24"/>
+          <w:szCs w:val="24"/>
+          <w:lang w:val="id-ID"/>
+        </w:rPr>
+        <w:t>tetap memerlukan bit rate dan tidak diperbolehkan adanya</w:t>
+      </w:r>
+      <w:r>
+        <w:rPr>
+          <w:rFonts w:ascii="Times New Roman" w:hAnsi="Times New Roman" w:cs="Times New Roman"/>
+          <w:color w:val="171717" w:themeColor="background2" w:themeShade="1A"/>
+          <w:sz w:val="24"/>
+          <w:szCs w:val="24"/>
+        </w:rPr>
+        <w:t xml:space="preserve"> </w:t>
+      </w:r>
+      <w:r>
+        <w:rPr>
+          <w:rFonts w:ascii="Times New Roman" w:hAnsi="Times New Roman" w:cs="Times New Roman"/>
+          <w:color w:val="171717" w:themeColor="background2" w:themeShade="1A"/>
+          <w:sz w:val="24"/>
+          <w:szCs w:val="24"/>
+          <w:lang w:val="id-ID"/>
+        </w:rPr>
+        <w:t>delay, dan dalam</w:t>
+      </w:r>
+      <w:r>
+        <w:rPr>
+          <w:rFonts w:ascii="Times New Roman" w:hAnsi="Times New Roman" w:cs="Times New Roman"/>
+          <w:color w:val="171717" w:themeColor="background2" w:themeShade="1A"/>
+          <w:sz w:val="24"/>
+          <w:szCs w:val="24"/>
+        </w:rPr>
+        <w:t xml:space="preserve"> </w:t>
+      </w:r>
+      <w:r>
+        <w:rPr>
+          <w:rFonts w:ascii="Times New Roman" w:hAnsi="Times New Roman" w:cs="Times New Roman"/>
+          <w:color w:val="171717" w:themeColor="background2" w:themeShade="1A"/>
+          <w:sz w:val="24"/>
+          <w:szCs w:val="24"/>
+          <w:lang w:val="id-ID"/>
+        </w:rPr>
+        <w:t>jaringan di mana kapasitas resource yang terbatas, misalnya dalam</w:t>
+      </w:r>
+      <w:r>
+        <w:rPr>
+          <w:rFonts w:ascii="Times New Roman" w:hAnsi="Times New Roman" w:cs="Times New Roman"/>
+          <w:color w:val="171717" w:themeColor="background2" w:themeShade="1A"/>
+          <w:sz w:val="24"/>
+          <w:szCs w:val="24"/>
+        </w:rPr>
+        <w:t xml:space="preserve"> </w:t>
+      </w:r>
+      <w:r>
+        <w:rPr>
+          <w:rFonts w:ascii="Times New Roman" w:hAnsi="Times New Roman" w:cs="Times New Roman"/>
+          <w:color w:val="171717" w:themeColor="background2" w:themeShade="1A"/>
+          <w:sz w:val="24"/>
+          <w:szCs w:val="24"/>
+          <w:lang w:val="id-ID"/>
+        </w:rPr>
+        <w:t>komunikasi</w:t>
+      </w:r>
+      <w:r>
+        <w:rPr>
+          <w:rFonts w:ascii="Times New Roman" w:hAnsi="Times New Roman" w:cs="Times New Roman"/>
+          <w:color w:val="171717" w:themeColor="background2" w:themeShade="1A"/>
+          <w:sz w:val="24"/>
+          <w:szCs w:val="24"/>
+        </w:rPr>
+        <w:t xml:space="preserve"> </w:t>
+      </w:r>
+      <w:r>
+        <w:rPr>
+          <w:rFonts w:ascii="Times New Roman" w:hAnsi="Times New Roman" w:cs="Times New Roman"/>
+          <w:color w:val="171717" w:themeColor="background2" w:themeShade="1A"/>
+          <w:sz w:val="24"/>
+          <w:szCs w:val="24"/>
+          <w:lang w:val="id-ID"/>
+        </w:rPr>
+        <w:t>data selular. Dalam ketiadaan jaringan, mekanisme QoS tidak diperlukan.</w:t>
+      </w:r>
+      <w:r>
+        <w:rPr>
+          <w:rFonts w:ascii="Times New Roman" w:hAnsi="Times New Roman" w:cs="Times New Roman"/>
+          <w:color w:val="171717" w:themeColor="background2" w:themeShade="1A"/>
+          <w:sz w:val="24"/>
+          <w:szCs w:val="24"/>
+        </w:rPr>
+        <w:t xml:space="preserve"> </w:t>
+      </w:r>
+      <w:r>
+        <w:rPr>
+          <w:rFonts w:ascii="Times New Roman" w:hAnsi="Times New Roman" w:cs="Times New Roman"/>
+          <w:color w:val="171717" w:themeColor="background2" w:themeShade="1A"/>
+          <w:sz w:val="24"/>
+          <w:szCs w:val="24"/>
+          <w:lang w:val="id-ID"/>
+        </w:rPr>
+        <w:t>Sebuah</w:t>
+      </w:r>
+      <w:r>
+        <w:rPr>
+          <w:rFonts w:ascii="Times New Roman" w:hAnsi="Times New Roman" w:cs="Times New Roman"/>
+          <w:color w:val="171717" w:themeColor="background2" w:themeShade="1A"/>
+          <w:sz w:val="24"/>
+          <w:szCs w:val="24"/>
+        </w:rPr>
+        <w:t xml:space="preserve"> </w:t>
+      </w:r>
+      <w:r>
+        <w:rPr>
+          <w:rFonts w:ascii="Times New Roman" w:hAnsi="Times New Roman" w:cs="Times New Roman"/>
+          <w:color w:val="171717" w:themeColor="background2" w:themeShade="1A"/>
+          <w:sz w:val="24"/>
+          <w:szCs w:val="24"/>
+          <w:lang w:val="id-ID"/>
+        </w:rPr>
+        <w:t>jaringan atau protokol yang mendukung QoS dapat menyepakati sebuah</w:t>
+      </w:r>
+      <w:r>
+        <w:rPr>
+          <w:rFonts w:ascii="Times New Roman" w:hAnsi="Times New Roman" w:cs="Times New Roman"/>
+          <w:color w:val="171717" w:themeColor="background2" w:themeShade="1A"/>
+          <w:sz w:val="24"/>
+          <w:szCs w:val="24"/>
+        </w:rPr>
+        <w:t xml:space="preserve"> </w:t>
+      </w:r>
+      <w:r>
+        <w:rPr>
+          <w:rFonts w:ascii="Times New Roman" w:hAnsi="Times New Roman" w:cs="Times New Roman"/>
+          <w:color w:val="171717" w:themeColor="background2" w:themeShade="1A"/>
+          <w:sz w:val="24"/>
+          <w:szCs w:val="24"/>
+          <w:lang w:val="id-ID"/>
+        </w:rPr>
+        <w:t>kontrak</w:t>
+      </w:r>
+      <w:r>
+        <w:rPr>
+          <w:rFonts w:ascii="Times New Roman" w:hAnsi="Times New Roman" w:cs="Times New Roman"/>
+          <w:color w:val="171717" w:themeColor="background2" w:themeShade="1A"/>
+          <w:sz w:val="24"/>
+          <w:szCs w:val="24"/>
+        </w:rPr>
+        <w:t xml:space="preserve"> </w:t>
+      </w:r>
+      <w:r>
+        <w:rPr>
+          <w:rFonts w:ascii="Times New Roman" w:hAnsi="Times New Roman" w:cs="Times New Roman"/>
+          <w:color w:val="171717" w:themeColor="background2" w:themeShade="1A"/>
+          <w:sz w:val="24"/>
+          <w:szCs w:val="24"/>
+          <w:lang w:val="id-ID"/>
+        </w:rPr>
+        <w:t>traffic dengan software aplikasi dan kapasitas cadangan di node jaringan,</w:t>
+      </w:r>
+      <w:r>
+        <w:rPr>
+          <w:rFonts w:ascii="Times New Roman" w:hAnsi="Times New Roman" w:cs="Times New Roman"/>
+          <w:color w:val="171717" w:themeColor="background2" w:themeShade="1A"/>
+          <w:sz w:val="24"/>
+          <w:szCs w:val="24"/>
+        </w:rPr>
+        <w:t xml:space="preserve"> </w:t>
+      </w:r>
+      <w:r>
+        <w:rPr>
+          <w:rFonts w:ascii="Times New Roman" w:hAnsi="Times New Roman" w:cs="Times New Roman"/>
+          <w:color w:val="171717" w:themeColor="background2" w:themeShade="1A"/>
+          <w:sz w:val="24"/>
+          <w:szCs w:val="24"/>
+          <w:lang w:val="id-ID"/>
+        </w:rPr>
+        <w:t>misalnya saat sesi fase pembentukan.</w:t>
+      </w:r>
+    </w:p>
+    <w:p>
+      <w:pPr>
+        <w:spacing w:line="360" w:lineRule="auto"/>
+        <w:rPr>
+          <w:rFonts w:ascii="Times New Roman" w:hAnsi="Times New Roman" w:cs="Times New Roman"/>
+          <w:color w:val="171717" w:themeColor="background2" w:themeShade="1A"/>
+          <w:sz w:val="24"/>
+          <w:szCs w:val="24"/>
+          <w:lang w:val="id-ID"/>
+        </w:rPr>
+      </w:pPr>
+    </w:p>
+    <w:p>
+      <w:pPr>
+        <w:spacing w:line="360" w:lineRule="auto"/>
+        <w:rPr>
+          <w:rFonts w:ascii="Times New Roman" w:hAnsi="Times New Roman" w:cs="Times New Roman"/>
+          <w:color w:val="171717" w:themeColor="background2" w:themeShade="1A"/>
+          <w:sz w:val="24"/>
+          <w:szCs w:val="24"/>
+          <w:lang w:val="id-ID"/>
+        </w:rPr>
+      </w:pPr>
+    </w:p>
+    <w:p>
+      <w:pPr>
+        <w:spacing w:line="360" w:lineRule="auto"/>
+        <w:rPr>
+          <w:rFonts w:ascii="Times New Roman" w:hAnsi="Times New Roman" w:cs="Times New Roman"/>
+          <w:color w:val="171717" w:themeColor="background2" w:themeShade="1A"/>
+          <w:sz w:val="24"/>
+          <w:szCs w:val="24"/>
+          <w:lang w:val="id-ID"/>
+        </w:rPr>
+      </w:pPr>
+    </w:p>
+    <w:p>
+      <w:pPr>
+        <w:spacing w:line="360" w:lineRule="auto"/>
+        <w:rPr>
+          <w:rFonts w:ascii="Times New Roman" w:hAnsi="Times New Roman" w:cs="Times New Roman"/>
+          <w:color w:val="171717" w:themeColor="background2" w:themeShade="1A"/>
+          <w:sz w:val="24"/>
+          <w:szCs w:val="24"/>
+          <w:lang w:val="id-ID"/>
+        </w:rPr>
+      </w:pPr>
+    </w:p>
+    <w:p>
+      <w:pPr>
+        <w:spacing w:line="360" w:lineRule="auto"/>
+        <w:rPr>
+          <w:rFonts w:ascii="Times New Roman" w:hAnsi="Times New Roman" w:cs="Times New Roman"/>
+          <w:color w:val="171717" w:themeColor="background2" w:themeShade="1A"/>
+          <w:sz w:val="24"/>
+          <w:szCs w:val="24"/>
+          <w:lang w:val="id-ID"/>
+        </w:rPr>
+      </w:pPr>
+    </w:p>
+    <w:p>
+      <w:pPr>
+        <w:spacing w:line="360" w:lineRule="auto"/>
+        <w:rPr>
+          <w:rFonts w:ascii="Times New Roman" w:hAnsi="Times New Roman" w:cs="Times New Roman"/>
+          <w:color w:val="171717" w:themeColor="background2" w:themeShade="1A"/>
+          <w:sz w:val="24"/>
+          <w:szCs w:val="24"/>
+          <w:lang w:val="id-ID"/>
+        </w:rPr>
+      </w:pPr>
+    </w:p>
+    <w:p>
+      <w:pPr>
+        <w:spacing w:line="360" w:lineRule="auto"/>
+        <w:rPr>
+          <w:rFonts w:ascii="Times New Roman" w:hAnsi="Times New Roman" w:cs="Times New Roman"/>
           <w:b/>
           <w:sz w:val="24"/>
           <w:szCs w:val="24"/>
           <w:lang w:val="id-ID"/>
         </w:rPr>
       </w:pPr>
-      <w:proofErr w:type="spellStart"/>
-      <w:r>
-        <w:rPr>
-          <w:rFonts w:ascii="Times New Roman" w:eastAsia="Arial Unicode MS" w:hAnsi="Times New Roman" w:cs="Times New Roman"/>
-          <w:color w:val="171717" w:themeColor="background2" w:themeShade="1A"/>
-          <w:sz w:val="24"/>
-          <w:szCs w:val="24"/>
-        </w:rPr>
-        <w:t>Sebagai</w:t>
-      </w:r>
-      <w:proofErr w:type="spellEnd"/>
-      <w:r>
-        <w:rPr>
-          <w:rFonts w:ascii="Times New Roman" w:eastAsia="Arial Unicode MS" w:hAnsi="Times New Roman" w:cs="Times New Roman"/>
-          <w:color w:val="171717" w:themeColor="background2" w:themeShade="1A"/>
-          <w:sz w:val="24"/>
-          <w:szCs w:val="24"/>
-        </w:rPr>
-        <w:t xml:space="preserve"> </w:t>
-      </w:r>
-      <w:proofErr w:type="spellStart"/>
-      <w:r>
-        <w:rPr>
-          <w:rFonts w:ascii="Times New Roman" w:eastAsia="Arial Unicode MS" w:hAnsi="Times New Roman" w:cs="Times New Roman"/>
-          <w:color w:val="171717" w:themeColor="background2" w:themeShade="1A"/>
-          <w:sz w:val="24"/>
-          <w:szCs w:val="24"/>
-        </w:rPr>
-        <w:t>contoh</w:t>
-      </w:r>
-      <w:proofErr w:type="spellEnd"/>
-      <w:r>
-        <w:rPr>
-          <w:rFonts w:ascii="Times New Roman" w:eastAsia="Arial Unicode MS" w:hAnsi="Times New Roman" w:cs="Times New Roman"/>
-          <w:color w:val="171717" w:themeColor="background2" w:themeShade="1A"/>
-          <w:sz w:val="24"/>
-          <w:szCs w:val="24"/>
-        </w:rPr>
-        <w:t xml:space="preserve">, </w:t>
-      </w:r>
-      <w:proofErr w:type="spellStart"/>
-      <w:r>
-        <w:rPr>
-          <w:rFonts w:ascii="Times New Roman" w:eastAsia="Arial Unicode MS" w:hAnsi="Times New Roman" w:cs="Times New Roman"/>
-          <w:color w:val="171717" w:themeColor="background2" w:themeShade="1A"/>
-          <w:sz w:val="24"/>
-          <w:szCs w:val="24"/>
-        </w:rPr>
-        <w:t>laju</w:t>
-      </w:r>
-      <w:proofErr w:type="spellEnd"/>
-      <w:r>
-        <w:rPr>
-          <w:rFonts w:ascii="Times New Roman" w:eastAsia="Arial Unicode MS" w:hAnsi="Times New Roman" w:cs="Times New Roman"/>
-          <w:color w:val="171717" w:themeColor="background2" w:themeShade="1A"/>
-          <w:sz w:val="24"/>
-          <w:szCs w:val="24"/>
-        </w:rPr>
-        <w:t xml:space="preserve"> bit yang </w:t>
-      </w:r>
-      <w:proofErr w:type="spellStart"/>
-      <w:r>
-        <w:rPr>
-          <w:rFonts w:ascii="Times New Roman" w:eastAsia="Arial Unicode MS" w:hAnsi="Times New Roman" w:cs="Times New Roman"/>
-          <w:color w:val="171717" w:themeColor="background2" w:themeShade="1A"/>
-          <w:sz w:val="24"/>
-          <w:szCs w:val="24"/>
-        </w:rPr>
-        <w:t>diperlukan</w:t>
-      </w:r>
-      <w:proofErr w:type="spellEnd"/>
-      <w:r>
-        <w:rPr>
-          <w:rFonts w:ascii="Times New Roman" w:eastAsia="Arial Unicode MS" w:hAnsi="Times New Roman" w:cs="Times New Roman"/>
-          <w:color w:val="171717" w:themeColor="background2" w:themeShade="1A"/>
-          <w:sz w:val="24"/>
-          <w:szCs w:val="24"/>
-        </w:rPr>
-        <w:t xml:space="preserve">, delay, jitter, </w:t>
-      </w:r>
-      <w:proofErr w:type="spellStart"/>
-      <w:r>
-        <w:rPr>
-          <w:rFonts w:ascii="Times New Roman" w:eastAsia="Arial Unicode MS" w:hAnsi="Times New Roman" w:cs="Times New Roman"/>
-          <w:color w:val="171717" w:themeColor="background2" w:themeShade="1A"/>
-          <w:sz w:val="24"/>
-          <w:szCs w:val="24"/>
-        </w:rPr>
-        <w:t>probabilitas</w:t>
-      </w:r>
-      <w:proofErr w:type="spellEnd"/>
-      <w:r>
-        <w:rPr>
-          <w:rFonts w:ascii="Times New Roman" w:eastAsia="Arial Unicode MS" w:hAnsi="Times New Roman" w:cs="Times New Roman"/>
-          <w:color w:val="171717" w:themeColor="background2" w:themeShade="1A"/>
-          <w:sz w:val="24"/>
-          <w:szCs w:val="24"/>
-        </w:rPr>
-        <w:t xml:space="preserve"> packet dropping </w:t>
-      </w:r>
-      <w:proofErr w:type="spellStart"/>
-      <w:r>
-        <w:rPr>
-          <w:rFonts w:ascii="Times New Roman" w:eastAsia="Arial Unicode MS" w:hAnsi="Times New Roman" w:cs="Times New Roman"/>
-          <w:color w:val="171717" w:themeColor="background2" w:themeShade="1A"/>
-          <w:sz w:val="24"/>
-          <w:szCs w:val="24"/>
-        </w:rPr>
-        <w:t>atau</w:t>
-      </w:r>
-      <w:proofErr w:type="spellEnd"/>
-      <w:r>
-        <w:rPr>
-          <w:rFonts w:ascii="Times New Roman" w:eastAsia="Arial Unicode MS" w:hAnsi="Times New Roman" w:cs="Times New Roman"/>
-          <w:color w:val="171717" w:themeColor="background2" w:themeShade="1A"/>
-          <w:sz w:val="24"/>
-          <w:szCs w:val="24"/>
-        </w:rPr>
-        <w:t xml:space="preserve"> bit error rate </w:t>
-      </w:r>
-      <w:proofErr w:type="gramStart"/>
-      <w:r>
-        <w:rPr>
-          <w:rFonts w:ascii="Times New Roman" w:eastAsia="Arial Unicode MS" w:hAnsi="Times New Roman" w:cs="Times New Roman"/>
-          <w:color w:val="171717" w:themeColor="background2" w:themeShade="1A"/>
-          <w:sz w:val="24"/>
-          <w:szCs w:val="24"/>
-        </w:rPr>
-        <w:t>( BER</w:t>
-      </w:r>
-      <w:proofErr w:type="gramEnd"/>
-      <w:r>
-        <w:rPr>
-          <w:rFonts w:ascii="Times New Roman" w:eastAsia="Arial Unicode MS" w:hAnsi="Times New Roman" w:cs="Times New Roman"/>
-          <w:color w:val="171717" w:themeColor="background2" w:themeShade="1A"/>
-          <w:sz w:val="24"/>
-          <w:szCs w:val="24"/>
-        </w:rPr>
-        <w:t xml:space="preserve"> ) </w:t>
-      </w:r>
-      <w:proofErr w:type="spellStart"/>
-      <w:r>
-        <w:rPr>
-          <w:rFonts w:ascii="Times New Roman" w:eastAsia="Arial Unicode MS" w:hAnsi="Times New Roman" w:cs="Times New Roman"/>
-          <w:color w:val="171717" w:themeColor="background2" w:themeShade="1A"/>
-          <w:sz w:val="24"/>
-          <w:szCs w:val="24"/>
-        </w:rPr>
-        <w:t>dapat</w:t>
-      </w:r>
-      <w:proofErr w:type="spellEnd"/>
-      <w:r>
-        <w:rPr>
-          <w:rFonts w:ascii="Times New Roman" w:eastAsia="Arial Unicode MS" w:hAnsi="Times New Roman" w:cs="Times New Roman"/>
-          <w:color w:val="171717" w:themeColor="background2" w:themeShade="1A"/>
-          <w:sz w:val="24"/>
-          <w:szCs w:val="24"/>
-        </w:rPr>
-        <w:t xml:space="preserve"> </w:t>
-      </w:r>
-      <w:proofErr w:type="spellStart"/>
-      <w:r>
-        <w:rPr>
-          <w:rFonts w:ascii="Times New Roman" w:eastAsia="Arial Unicode MS" w:hAnsi="Times New Roman" w:cs="Times New Roman"/>
-          <w:color w:val="171717" w:themeColor="background2" w:themeShade="1A"/>
-          <w:sz w:val="24"/>
-          <w:szCs w:val="24"/>
-        </w:rPr>
-        <w:t>dijamin</w:t>
-      </w:r>
-      <w:proofErr w:type="spellEnd"/>
-      <w:r>
-        <w:rPr>
-          <w:rFonts w:ascii="Times New Roman" w:eastAsia="Arial Unicode MS" w:hAnsi="Times New Roman" w:cs="Times New Roman"/>
-          <w:color w:val="171717" w:themeColor="background2" w:themeShade="1A"/>
-          <w:sz w:val="24"/>
-          <w:szCs w:val="24"/>
-        </w:rPr>
-        <w:t xml:space="preserve">. </w:t>
-      </w:r>
-      <w:proofErr w:type="spellStart"/>
-      <w:r>
-        <w:rPr>
-          <w:rFonts w:ascii="Times New Roman" w:eastAsia="Arial Unicode MS" w:hAnsi="Times New Roman" w:cs="Times New Roman"/>
-          <w:color w:val="171717" w:themeColor="background2" w:themeShade="1A"/>
-          <w:sz w:val="24"/>
-          <w:szCs w:val="24"/>
-        </w:rPr>
-        <w:t>Jaminan</w:t>
-      </w:r>
-      <w:proofErr w:type="spellEnd"/>
-      <w:r>
-        <w:rPr>
-          <w:rFonts w:ascii="Times New Roman" w:eastAsia="Arial Unicode MS" w:hAnsi="Times New Roman" w:cs="Times New Roman"/>
-          <w:color w:val="171717" w:themeColor="background2" w:themeShade="1A"/>
-          <w:sz w:val="24"/>
-          <w:szCs w:val="24"/>
-        </w:rPr>
-        <w:t xml:space="preserve"> </w:t>
-      </w:r>
-      <w:proofErr w:type="spellStart"/>
-      <w:r>
-        <w:rPr>
-          <w:rFonts w:ascii="Times New Roman" w:eastAsia="Arial Unicode MS" w:hAnsi="Times New Roman" w:cs="Times New Roman"/>
-          <w:color w:val="171717" w:themeColor="background2" w:themeShade="1A"/>
-          <w:sz w:val="24"/>
-          <w:szCs w:val="24"/>
-        </w:rPr>
-        <w:t>QoS</w:t>
-      </w:r>
-      <w:proofErr w:type="spellEnd"/>
-      <w:r>
-        <w:rPr>
-          <w:rFonts w:ascii="Times New Roman" w:eastAsia="Arial Unicode MS" w:hAnsi="Times New Roman" w:cs="Times New Roman"/>
-          <w:color w:val="171717" w:themeColor="background2" w:themeShade="1A"/>
-          <w:sz w:val="24"/>
-          <w:szCs w:val="24"/>
-        </w:rPr>
-        <w:t xml:space="preserve"> </w:t>
-      </w:r>
-      <w:proofErr w:type="spellStart"/>
-      <w:r>
-        <w:rPr>
-          <w:rFonts w:ascii="Times New Roman" w:eastAsia="Arial Unicode MS" w:hAnsi="Times New Roman" w:cs="Times New Roman"/>
-          <w:color w:val="171717" w:themeColor="background2" w:themeShade="1A"/>
-          <w:sz w:val="24"/>
-          <w:szCs w:val="24"/>
-        </w:rPr>
-        <w:t>penting</w:t>
-      </w:r>
-      <w:proofErr w:type="spellEnd"/>
-      <w:r>
-        <w:rPr>
-          <w:rFonts w:ascii="Times New Roman" w:eastAsia="Arial Unicode MS" w:hAnsi="Times New Roman" w:cs="Times New Roman"/>
-          <w:color w:val="171717" w:themeColor="background2" w:themeShade="1A"/>
-          <w:sz w:val="24"/>
-          <w:szCs w:val="24"/>
-        </w:rPr>
-        <w:t xml:space="preserve"> </w:t>
-      </w:r>
-      <w:proofErr w:type="spellStart"/>
-      <w:r>
-        <w:rPr>
-          <w:rFonts w:ascii="Times New Roman" w:eastAsia="Arial Unicode MS" w:hAnsi="Times New Roman" w:cs="Times New Roman"/>
-          <w:color w:val="171717" w:themeColor="background2" w:themeShade="1A"/>
-          <w:sz w:val="24"/>
-          <w:szCs w:val="24"/>
-        </w:rPr>
-        <w:t>jika</w:t>
-      </w:r>
-      <w:proofErr w:type="spellEnd"/>
-      <w:r>
-        <w:rPr>
-          <w:rFonts w:ascii="Times New Roman" w:eastAsia="Arial Unicode MS" w:hAnsi="Times New Roman" w:cs="Times New Roman"/>
-          <w:color w:val="171717" w:themeColor="background2" w:themeShade="1A"/>
-          <w:sz w:val="24"/>
-          <w:szCs w:val="24"/>
-        </w:rPr>
-        <w:t xml:space="preserve"> </w:t>
-      </w:r>
-      <w:proofErr w:type="spellStart"/>
-      <w:r>
-        <w:rPr>
-          <w:rFonts w:ascii="Times New Roman" w:eastAsia="Arial Unicode MS" w:hAnsi="Times New Roman" w:cs="Times New Roman"/>
-          <w:color w:val="171717" w:themeColor="background2" w:themeShade="1A"/>
-          <w:sz w:val="24"/>
-          <w:szCs w:val="24"/>
-        </w:rPr>
-        <w:t>kapasitas</w:t>
-      </w:r>
-      <w:proofErr w:type="spellEnd"/>
-      <w:r>
-        <w:rPr>
-          <w:rFonts w:ascii="Times New Roman" w:eastAsia="Arial Unicode MS" w:hAnsi="Times New Roman" w:cs="Times New Roman"/>
-          <w:color w:val="171717" w:themeColor="background2" w:themeShade="1A"/>
-          <w:sz w:val="24"/>
-          <w:szCs w:val="24"/>
-        </w:rPr>
-        <w:t xml:space="preserve"> </w:t>
-      </w:r>
-      <w:proofErr w:type="spellStart"/>
-      <w:r>
-        <w:rPr>
-          <w:rFonts w:ascii="Times New Roman" w:eastAsia="Arial Unicode MS" w:hAnsi="Times New Roman" w:cs="Times New Roman"/>
-          <w:color w:val="171717" w:themeColor="background2" w:themeShade="1A"/>
-          <w:sz w:val="24"/>
-          <w:szCs w:val="24"/>
-        </w:rPr>
-        <w:t>jaringan</w:t>
-      </w:r>
-      <w:proofErr w:type="spellEnd"/>
-      <w:r>
-        <w:rPr>
-          <w:rFonts w:ascii="Times New Roman" w:eastAsia="Arial Unicode MS" w:hAnsi="Times New Roman" w:cs="Times New Roman"/>
-          <w:color w:val="171717" w:themeColor="background2" w:themeShade="1A"/>
-          <w:sz w:val="24"/>
-          <w:szCs w:val="24"/>
-        </w:rPr>
-        <w:t xml:space="preserve"> </w:t>
-      </w:r>
-      <w:proofErr w:type="spellStart"/>
-      <w:r>
-        <w:rPr>
-          <w:rFonts w:ascii="Times New Roman" w:eastAsia="Arial Unicode MS" w:hAnsi="Times New Roman" w:cs="Times New Roman"/>
-          <w:color w:val="171717" w:themeColor="background2" w:themeShade="1A"/>
-          <w:sz w:val="24"/>
-          <w:szCs w:val="24"/>
-        </w:rPr>
-        <w:t>tidak</w:t>
-      </w:r>
-      <w:proofErr w:type="spellEnd"/>
-      <w:r>
-        <w:rPr>
-          <w:rFonts w:ascii="Times New Roman" w:eastAsia="Arial Unicode MS" w:hAnsi="Times New Roman" w:cs="Times New Roman"/>
-          <w:color w:val="171717" w:themeColor="background2" w:themeShade="1A"/>
-          <w:sz w:val="24"/>
-          <w:szCs w:val="24"/>
-        </w:rPr>
-        <w:t xml:space="preserve"> </w:t>
-      </w:r>
-      <w:proofErr w:type="spellStart"/>
-      <w:r>
-        <w:rPr>
-          <w:rFonts w:ascii="Times New Roman" w:eastAsia="Arial Unicode MS" w:hAnsi="Times New Roman" w:cs="Times New Roman"/>
-          <w:color w:val="171717" w:themeColor="background2" w:themeShade="1A"/>
-          <w:sz w:val="24"/>
-          <w:szCs w:val="24"/>
-        </w:rPr>
-        <w:t>cukup</w:t>
-      </w:r>
-      <w:proofErr w:type="spellEnd"/>
-      <w:r>
-        <w:rPr>
-          <w:rFonts w:ascii="Times New Roman" w:eastAsia="Arial Unicode MS" w:hAnsi="Times New Roman" w:cs="Times New Roman"/>
-          <w:color w:val="171717" w:themeColor="background2" w:themeShade="1A"/>
-          <w:sz w:val="24"/>
-          <w:szCs w:val="24"/>
-        </w:rPr>
-        <w:t xml:space="preserve">, </w:t>
-      </w:r>
-      <w:proofErr w:type="spellStart"/>
-      <w:r>
-        <w:rPr>
-          <w:rFonts w:ascii="Times New Roman" w:eastAsia="Arial Unicode MS" w:hAnsi="Times New Roman" w:cs="Times New Roman"/>
-          <w:color w:val="171717" w:themeColor="background2" w:themeShade="1A"/>
-          <w:sz w:val="24"/>
-          <w:szCs w:val="24"/>
-        </w:rPr>
-        <w:t>terutama</w:t>
-      </w:r>
-      <w:proofErr w:type="spellEnd"/>
-      <w:r>
-        <w:rPr>
-          <w:rFonts w:ascii="Times New Roman" w:eastAsia="Arial Unicode MS" w:hAnsi="Times New Roman" w:cs="Times New Roman"/>
-          <w:color w:val="171717" w:themeColor="background2" w:themeShade="1A"/>
-          <w:sz w:val="24"/>
-          <w:szCs w:val="24"/>
-        </w:rPr>
-        <w:t xml:space="preserve"> </w:t>
-      </w:r>
-      <w:proofErr w:type="spellStart"/>
-      <w:r>
-        <w:rPr>
-          <w:rFonts w:ascii="Times New Roman" w:eastAsia="Arial Unicode MS" w:hAnsi="Times New Roman" w:cs="Times New Roman"/>
-          <w:color w:val="171717" w:themeColor="background2" w:themeShade="1A"/>
-          <w:sz w:val="24"/>
-          <w:szCs w:val="24"/>
-        </w:rPr>
-        <w:t>untuk</w:t>
-      </w:r>
-      <w:proofErr w:type="spellEnd"/>
-      <w:r>
-        <w:rPr>
-          <w:rFonts w:ascii="Times New Roman" w:eastAsia="Arial Unicode MS" w:hAnsi="Times New Roman" w:cs="Times New Roman"/>
-          <w:color w:val="171717" w:themeColor="background2" w:themeShade="1A"/>
-          <w:sz w:val="24"/>
-          <w:szCs w:val="24"/>
-        </w:rPr>
-        <w:t xml:space="preserve"> </w:t>
-      </w:r>
-      <w:proofErr w:type="spellStart"/>
-      <w:r>
-        <w:rPr>
-          <w:rFonts w:ascii="Times New Roman" w:eastAsia="Arial Unicode MS" w:hAnsi="Times New Roman" w:cs="Times New Roman"/>
-          <w:color w:val="171717" w:themeColor="background2" w:themeShade="1A"/>
-          <w:sz w:val="24"/>
-          <w:szCs w:val="24"/>
-        </w:rPr>
-        <w:t>aplikasi</w:t>
-      </w:r>
-      <w:proofErr w:type="spellEnd"/>
-      <w:r>
-        <w:rPr>
-          <w:rFonts w:ascii="Times New Roman" w:eastAsia="Arial Unicode MS" w:hAnsi="Times New Roman" w:cs="Times New Roman"/>
-          <w:color w:val="171717" w:themeColor="background2" w:themeShade="1A"/>
-          <w:sz w:val="24"/>
-          <w:szCs w:val="24"/>
-        </w:rPr>
-        <w:t xml:space="preserve"> </w:t>
-      </w:r>
-      <w:r>
-        <w:rPr>
-          <w:rFonts w:ascii="Times New Roman" w:hAnsi="Times New Roman" w:cs="Times New Roman"/>
-          <w:color w:val="171717" w:themeColor="background2" w:themeShade="1A"/>
-          <w:sz w:val="24"/>
-          <w:szCs w:val="24"/>
-          <w:lang w:val="id-ID"/>
-        </w:rPr>
-        <w:t>streaming multimedia</w:t>
-      </w:r>
-      <w:r>
-        <w:rPr>
-          <w:rFonts w:ascii="Times New Roman" w:eastAsia="Arial Unicode MS" w:hAnsi="Times New Roman" w:cs="Times New Roman"/>
-          <w:color w:val="171717" w:themeColor="background2" w:themeShade="1A"/>
-          <w:sz w:val="24"/>
-          <w:szCs w:val="24"/>
-        </w:rPr>
-        <w:t xml:space="preserve"> </w:t>
-      </w:r>
-      <w:r>
-        <w:rPr>
-          <w:rFonts w:ascii="Times New Roman" w:hAnsi="Times New Roman" w:cs="Times New Roman"/>
-          <w:color w:val="171717" w:themeColor="background2" w:themeShade="1A"/>
-          <w:sz w:val="24"/>
-          <w:szCs w:val="24"/>
-          <w:lang w:val="id-ID"/>
-        </w:rPr>
-        <w:t>secara real-time seperti voice over IP, game online dan</w:t>
-      </w:r>
-      <w:r>
-        <w:rPr>
-          <w:rFonts w:ascii="Times New Roman" w:hAnsi="Times New Roman" w:cs="Times New Roman"/>
-          <w:color w:val="171717" w:themeColor="background2" w:themeShade="1A"/>
-          <w:sz w:val="24"/>
-          <w:szCs w:val="24"/>
-        </w:rPr>
-        <w:t xml:space="preserve"> </w:t>
-      </w:r>
-      <w:r>
-        <w:rPr>
-          <w:rFonts w:ascii="Times New Roman" w:hAnsi="Times New Roman" w:cs="Times New Roman"/>
-          <w:color w:val="171717" w:themeColor="background2" w:themeShade="1A"/>
-          <w:sz w:val="24"/>
-          <w:szCs w:val="24"/>
-          <w:lang w:val="id-ID"/>
-        </w:rPr>
-        <w:t>IP-TV, karena sering kali ini</w:t>
-      </w:r>
-      <w:r>
-        <w:rPr>
-          <w:rFonts w:ascii="Times New Roman" w:hAnsi="Times New Roman" w:cs="Times New Roman"/>
-          <w:color w:val="171717" w:themeColor="background2" w:themeShade="1A"/>
-          <w:sz w:val="24"/>
-          <w:szCs w:val="24"/>
-        </w:rPr>
-        <w:t xml:space="preserve"> </w:t>
-      </w:r>
-      <w:r>
-        <w:rPr>
-          <w:rFonts w:ascii="Times New Roman" w:hAnsi="Times New Roman" w:cs="Times New Roman"/>
-          <w:color w:val="171717" w:themeColor="background2" w:themeShade="1A"/>
-          <w:sz w:val="24"/>
-          <w:szCs w:val="24"/>
-          <w:lang w:val="id-ID"/>
-        </w:rPr>
-        <w:t>tetap memerlukan bit rate dan tidak diperbolehkan adanya</w:t>
-      </w:r>
-      <w:r>
-        <w:rPr>
-          <w:rFonts w:ascii="Times New Roman" w:hAnsi="Times New Roman" w:cs="Times New Roman"/>
-          <w:color w:val="171717" w:themeColor="background2" w:themeShade="1A"/>
-          <w:sz w:val="24"/>
-          <w:szCs w:val="24"/>
-        </w:rPr>
-        <w:t xml:space="preserve"> </w:t>
-      </w:r>
-      <w:r>
-        <w:rPr>
-          <w:rFonts w:ascii="Times New Roman" w:hAnsi="Times New Roman" w:cs="Times New Roman"/>
-          <w:color w:val="171717" w:themeColor="background2" w:themeShade="1A"/>
-          <w:sz w:val="24"/>
-          <w:szCs w:val="24"/>
-          <w:lang w:val="id-ID"/>
-        </w:rPr>
-        <w:t>delay, dan dalam</w:t>
-      </w:r>
-      <w:r>
-        <w:rPr>
-          <w:rFonts w:ascii="Times New Roman" w:hAnsi="Times New Roman" w:cs="Times New Roman"/>
-          <w:color w:val="171717" w:themeColor="background2" w:themeShade="1A"/>
-          <w:sz w:val="24"/>
-          <w:szCs w:val="24"/>
-        </w:rPr>
-        <w:t xml:space="preserve"> </w:t>
-      </w:r>
-      <w:r>
-        <w:rPr>
-          <w:rFonts w:ascii="Times New Roman" w:hAnsi="Times New Roman" w:cs="Times New Roman"/>
-          <w:color w:val="171717" w:themeColor="background2" w:themeShade="1A"/>
-          <w:sz w:val="24"/>
-          <w:szCs w:val="24"/>
-          <w:lang w:val="id-ID"/>
-        </w:rPr>
-        <w:t>jaringan di mana kapasitas resource yang terbatas, misalnya dalam</w:t>
-      </w:r>
-      <w:r>
-        <w:rPr>
-          <w:rFonts w:ascii="Times New Roman" w:hAnsi="Times New Roman" w:cs="Times New Roman"/>
-          <w:color w:val="171717" w:themeColor="background2" w:themeShade="1A"/>
-          <w:sz w:val="24"/>
-          <w:szCs w:val="24"/>
-        </w:rPr>
-        <w:t xml:space="preserve"> </w:t>
-      </w:r>
-      <w:r>
-        <w:rPr>
-          <w:rFonts w:ascii="Times New Roman" w:hAnsi="Times New Roman" w:cs="Times New Roman"/>
-          <w:color w:val="171717" w:themeColor="background2" w:themeShade="1A"/>
-          <w:sz w:val="24"/>
-          <w:szCs w:val="24"/>
-          <w:lang w:val="id-ID"/>
-        </w:rPr>
-        <w:t>komunikasi</w:t>
-      </w:r>
-      <w:r>
-        <w:rPr>
-          <w:rFonts w:ascii="Times New Roman" w:hAnsi="Times New Roman" w:cs="Times New Roman"/>
-          <w:color w:val="171717" w:themeColor="background2" w:themeShade="1A"/>
-          <w:sz w:val="24"/>
-          <w:szCs w:val="24"/>
-        </w:rPr>
-        <w:t xml:space="preserve"> </w:t>
-      </w:r>
-      <w:r>
-        <w:rPr>
-          <w:rFonts w:ascii="Times New Roman" w:hAnsi="Times New Roman" w:cs="Times New Roman"/>
-          <w:color w:val="171717" w:themeColor="background2" w:themeShade="1A"/>
-          <w:sz w:val="24"/>
-          <w:szCs w:val="24"/>
-          <w:lang w:val="id-ID"/>
-        </w:rPr>
-        <w:t>data selular. Dalam ketiadaan jaringan, mekanisme QoS tidak diperlukan.</w:t>
-      </w:r>
-      <w:r>
-        <w:rPr>
-          <w:rFonts w:ascii="Times New Roman" w:hAnsi="Times New Roman" w:cs="Times New Roman"/>
-          <w:color w:val="171717" w:themeColor="background2" w:themeShade="1A"/>
-          <w:sz w:val="24"/>
-          <w:szCs w:val="24"/>
-        </w:rPr>
-        <w:t xml:space="preserve"> </w:t>
-      </w:r>
-      <w:r>
-        <w:rPr>
-          <w:rFonts w:ascii="Times New Roman" w:hAnsi="Times New Roman" w:cs="Times New Roman"/>
-          <w:color w:val="171717" w:themeColor="background2" w:themeShade="1A"/>
-          <w:sz w:val="24"/>
-          <w:szCs w:val="24"/>
-          <w:lang w:val="id-ID"/>
-        </w:rPr>
-        <w:t>Sebuah</w:t>
-      </w:r>
-      <w:r>
-        <w:rPr>
-          <w:rFonts w:ascii="Times New Roman" w:hAnsi="Times New Roman" w:cs="Times New Roman"/>
-          <w:color w:val="171717" w:themeColor="background2" w:themeShade="1A"/>
-          <w:sz w:val="24"/>
-          <w:szCs w:val="24"/>
-        </w:rPr>
-        <w:t xml:space="preserve"> </w:t>
-      </w:r>
-      <w:r>
-        <w:rPr>
-          <w:rFonts w:ascii="Times New Roman" w:hAnsi="Times New Roman" w:cs="Times New Roman"/>
-          <w:color w:val="171717" w:themeColor="background2" w:themeShade="1A"/>
-          <w:sz w:val="24"/>
-          <w:szCs w:val="24"/>
-          <w:lang w:val="id-ID"/>
-        </w:rPr>
-        <w:t>jaringan atau protokol yang mendukung QoS dapat menyepakati sebuah</w:t>
-      </w:r>
-      <w:r>
-        <w:rPr>
-          <w:rFonts w:ascii="Times New Roman" w:hAnsi="Times New Roman" w:cs="Times New Roman"/>
-          <w:color w:val="171717" w:themeColor="background2" w:themeShade="1A"/>
-          <w:sz w:val="24"/>
-          <w:szCs w:val="24"/>
-        </w:rPr>
-        <w:t xml:space="preserve"> </w:t>
-      </w:r>
-      <w:r>
-        <w:rPr>
-          <w:rFonts w:ascii="Times New Roman" w:hAnsi="Times New Roman" w:cs="Times New Roman"/>
-          <w:color w:val="171717" w:themeColor="background2" w:themeShade="1A"/>
-          <w:sz w:val="24"/>
-          <w:szCs w:val="24"/>
-          <w:lang w:val="id-ID"/>
-        </w:rPr>
-        <w:t>kontrak</w:t>
-      </w:r>
-      <w:r>
-        <w:rPr>
-          <w:rFonts w:ascii="Times New Roman" w:hAnsi="Times New Roman" w:cs="Times New Roman"/>
-          <w:color w:val="171717" w:themeColor="background2" w:themeShade="1A"/>
-          <w:sz w:val="24"/>
-          <w:szCs w:val="24"/>
-        </w:rPr>
-        <w:t xml:space="preserve"> </w:t>
-      </w:r>
-      <w:r>
-        <w:rPr>
-          <w:rFonts w:ascii="Times New Roman" w:hAnsi="Times New Roman" w:cs="Times New Roman"/>
-          <w:color w:val="171717" w:themeColor="background2" w:themeShade="1A"/>
-          <w:sz w:val="24"/>
-          <w:szCs w:val="24"/>
-          <w:lang w:val="id-ID"/>
-        </w:rPr>
-        <w:t>traffic dengan software aplikasi dan kapasitas cadangan di node jaringan,</w:t>
-      </w:r>
-      <w:r>
-        <w:rPr>
-          <w:rFonts w:ascii="Times New Roman" w:hAnsi="Times New Roman" w:cs="Times New Roman"/>
-          <w:color w:val="171717" w:themeColor="background2" w:themeShade="1A"/>
-          <w:sz w:val="24"/>
-          <w:szCs w:val="24"/>
-        </w:rPr>
-        <w:t xml:space="preserve"> </w:t>
-      </w:r>
-      <w:r>
-        <w:rPr>
-          <w:rFonts w:ascii="Times New Roman" w:hAnsi="Times New Roman" w:cs="Times New Roman"/>
-          <w:color w:val="171717" w:themeColor="background2" w:themeShade="1A"/>
-          <w:sz w:val="24"/>
-          <w:szCs w:val="24"/>
-          <w:lang w:val="id-ID"/>
-        </w:rPr>
-        <w:t>misalnya saat sesi fase pembentukan.</w:t>
-      </w:r>
     </w:p>
     <w:sectPr>
       <w:pgSz w:w="12240" w:h="15840"/>
@@ -5547,7 +5631,7 @@
   <a:extraClrSchemeLst/>
   <a:extLst>
     <a:ext uri="{05A4C25C-085E-4340-85A3-A5531E510DB2}">
-      <thm15:themeFamily xmlns:thm15="http://schemas.microsoft.com/office/thememl/2012/main" xmlns="" name="Office Theme" id="{62F939B6-93AF-4DB8-9C6B-D6C7DFDC589F}" vid="{4A3C46E8-61CC-4603-A589-7422A47A8E4A}"/>
+      <thm15:themeFamily xmlns="" xmlns:thm15="http://schemas.microsoft.com/office/thememl/2012/main" name="Office Theme" id="{62F939B6-93AF-4DB8-9C6B-D6C7DFDC589F}" vid="{4A3C46E8-61CC-4603-A589-7422A47A8E4A}"/>
     </a:ext>
   </a:extLst>
 </a:theme>

</xml_diff>